<commit_message>
Added the analysis of the problem in portuguese #5
</commit_message>
<xml_diff>
--- a/relatorio_PT.docx
+++ b/relatorio_PT.docx
@@ -665,16 +665,7 @@
           <w:sz w:val="23"/>
           <w:szCs w:val="23"/>
         </w:rPr>
-        <w:t xml:space="preserve">) ou </w:t>
-      </w:r>
-      <w:r>
-        <w:rPr>
-          <w:rFonts w:asciiTheme="majorHAnsi" w:hAnsiTheme="majorHAnsi" w:cs="Garamond,Bold"/>
-          <w:bCs/>
-          <w:sz w:val="23"/>
-          <w:szCs w:val="23"/>
-        </w:rPr>
-        <w:t>XML (</w:t>
+        <w:t>) ou XML (</w:t>
       </w:r>
       <w:proofErr w:type="spellStart"/>
       <w:r>
@@ -734,16 +725,7 @@
           <w:sz w:val="23"/>
           <w:szCs w:val="23"/>
         </w:rPr>
-        <w:t>)</w:t>
-      </w:r>
-      <w:r>
-        <w:rPr>
-          <w:rFonts w:asciiTheme="majorHAnsi" w:hAnsiTheme="majorHAnsi" w:cs="Garamond,Bold"/>
-          <w:bCs/>
-          <w:sz w:val="23"/>
-          <w:szCs w:val="23"/>
-        </w:rPr>
-        <w:t>,</w:t>
+        <w:t>),</w:t>
       </w:r>
       <w:r>
         <w:rPr>
@@ -794,16 +776,7 @@
           <w:sz w:val="23"/>
           <w:szCs w:val="23"/>
         </w:rPr>
-        <w:t> </w:t>
-      </w:r>
-      <w:r>
-        <w:rPr>
-          <w:rFonts w:asciiTheme="majorHAnsi" w:hAnsiTheme="majorHAnsi" w:cs="Garamond,Bold"/>
-          <w:bCs/>
-          <w:sz w:val="23"/>
-          <w:szCs w:val="23"/>
-        </w:rPr>
-        <w:t>(</w:t>
+        <w:t> (</w:t>
       </w:r>
       <w:proofErr w:type="spellStart"/>
       <w:r>
@@ -884,16 +857,7 @@
           <w:sz w:val="23"/>
           <w:szCs w:val="23"/>
         </w:rPr>
-        <w:t>),</w:t>
-      </w:r>
-      <w:r>
-        <w:rPr>
-          <w:rFonts w:asciiTheme="majorHAnsi" w:hAnsiTheme="majorHAnsi" w:cs="Garamond,Bold"/>
-          <w:bCs/>
-          <w:sz w:val="23"/>
-          <w:szCs w:val="23"/>
-        </w:rPr>
-        <w:t xml:space="preserve"> foi-se tornando uma linguagem altamente poderosa.</w:t>
+        <w:t>), foi-se tornando uma linguagem altamente poderosa.</w:t>
       </w:r>
     </w:p>
     <w:p>
@@ -1076,20 +1040,19 @@
     </w:p>
     <w:p>
       <w:pPr>
-        <w:rPr>
-          <w:rFonts w:asciiTheme="majorHAnsi" w:hAnsiTheme="majorHAnsi" w:cs="Garamond,Bold"/>
-          <w:b/>
-          <w:bCs/>
-          <w:sz w:val="32"/>
-          <w:szCs w:val="23"/>
-        </w:rPr>
-      </w:pPr>
-      <w:r>
-        <w:rPr>
-          <w:rFonts w:asciiTheme="majorHAnsi" w:hAnsiTheme="majorHAnsi" w:cs="Garamond,Bold"/>
-          <w:b/>
-          <w:bCs/>
-          <w:sz w:val="32"/>
+        <w:jc w:val="both"/>
+        <w:rPr>
+          <w:rFonts w:asciiTheme="majorHAnsi" w:hAnsiTheme="majorHAnsi" w:cs="Garamond,Bold"/>
+          <w:bCs/>
+          <w:sz w:val="23"/>
+          <w:szCs w:val="23"/>
+        </w:rPr>
+      </w:pPr>
+      <w:r>
+        <w:rPr>
+          <w:rFonts w:asciiTheme="majorHAnsi" w:hAnsiTheme="majorHAnsi" w:cs="Garamond,Bold"/>
+          <w:bCs/>
+          <w:sz w:val="23"/>
           <w:szCs w:val="23"/>
         </w:rPr>
         <w:tab/>
@@ -1097,12 +1060,216 @@
       <w:r>
         <w:rPr>
           <w:rFonts w:asciiTheme="majorHAnsi" w:hAnsiTheme="majorHAnsi" w:cs="Garamond,Bold"/>
-          <w:b/>
-          <w:bCs/>
-          <w:sz w:val="32"/>
-          <w:szCs w:val="23"/>
-        </w:rPr>
-        <w:tab/>
+          <w:bCs/>
+          <w:sz w:val="23"/>
+          <w:szCs w:val="23"/>
+        </w:rPr>
+        <w:t>A necessidade de nos sentirmos informados</w:t>
+      </w:r>
+      <w:proofErr w:type="gramStart"/>
+      <w:r>
+        <w:rPr>
+          <w:rFonts w:asciiTheme="majorHAnsi" w:hAnsiTheme="majorHAnsi" w:cs="Garamond,Bold"/>
+          <w:bCs/>
+          <w:sz w:val="23"/>
+          <w:szCs w:val="23"/>
+        </w:rPr>
+        <w:t>,</w:t>
+      </w:r>
+      <w:proofErr w:type="gramEnd"/>
+      <w:r>
+        <w:rPr>
+          <w:rFonts w:asciiTheme="majorHAnsi" w:hAnsiTheme="majorHAnsi" w:cs="Garamond,Bold"/>
+          <w:bCs/>
+          <w:sz w:val="23"/>
+          <w:szCs w:val="23"/>
+        </w:rPr>
+        <w:t xml:space="preserve"> fez com que tivesse que se encontrar uma alternativa viável. Para isso, criou-se o jornal generalista em que todas as “novidades”</w:t>
+      </w:r>
+      <w:r>
+        <w:rPr>
+          <w:rFonts w:asciiTheme="majorHAnsi" w:hAnsiTheme="majorHAnsi" w:cs="Garamond,Bold"/>
+          <w:bCs/>
+          <w:sz w:val="23"/>
+          <w:szCs w:val="23"/>
+        </w:rPr>
+        <w:t xml:space="preserve"> seriam impressas num papel. Depois disso, houve quem decidisse não fazer um jornal generalista, mas sim jornais por tema (desportivos, financeiros), de maneira a ter mais noticias relacionadas com aquele tema e para atrair público-alvo. Com a evolução da tecnologia, o papel começa a entrar em desuso e cada vez mais, os adeptos dos jornais usam o seu </w:t>
+      </w:r>
+      <w:proofErr w:type="spellStart"/>
+      <w:r>
+        <w:rPr>
+          <w:rFonts w:asciiTheme="majorHAnsi" w:hAnsiTheme="majorHAnsi" w:cs="Garamond,Bold"/>
+          <w:bCs/>
+          <w:sz w:val="23"/>
+          <w:szCs w:val="23"/>
+        </w:rPr>
+        <w:t>tablet</w:t>
+      </w:r>
+      <w:proofErr w:type="spellEnd"/>
+      <w:r>
+        <w:rPr>
+          <w:rFonts w:asciiTheme="majorHAnsi" w:hAnsiTheme="majorHAnsi" w:cs="Garamond,Bold"/>
+          <w:bCs/>
+          <w:sz w:val="23"/>
+          <w:szCs w:val="23"/>
+        </w:rPr>
+        <w:t xml:space="preserve"> ou computador para aceder ao </w:t>
+      </w:r>
+      <w:proofErr w:type="gramStart"/>
+      <w:r>
+        <w:rPr>
+          <w:rFonts w:asciiTheme="majorHAnsi" w:hAnsiTheme="majorHAnsi" w:cs="Garamond,Bold"/>
+          <w:bCs/>
+          <w:sz w:val="23"/>
+          <w:szCs w:val="23"/>
+        </w:rPr>
+        <w:t>site</w:t>
+      </w:r>
+      <w:proofErr w:type="gramEnd"/>
+      <w:r>
+        <w:rPr>
+          <w:rFonts w:asciiTheme="majorHAnsi" w:hAnsiTheme="majorHAnsi" w:cs="Garamond,Bold"/>
+          <w:bCs/>
+          <w:sz w:val="23"/>
+          <w:szCs w:val="23"/>
+        </w:rPr>
+        <w:t xml:space="preserve"> de notícias favorito. </w:t>
+      </w:r>
+    </w:p>
+    <w:p>
+      <w:pPr>
+        <w:ind w:firstLine="708"/>
+        <w:jc w:val="both"/>
+        <w:rPr>
+          <w:rFonts w:asciiTheme="majorHAnsi" w:hAnsiTheme="majorHAnsi" w:cs="Garamond,Bold"/>
+          <w:bCs/>
+          <w:sz w:val="23"/>
+          <w:szCs w:val="23"/>
+        </w:rPr>
+      </w:pPr>
+      <w:r>
+        <w:rPr>
+          <w:rFonts w:asciiTheme="majorHAnsi" w:hAnsiTheme="majorHAnsi" w:cs="Garamond,Bold"/>
+          <w:bCs/>
+          <w:sz w:val="23"/>
+          <w:szCs w:val="23"/>
+        </w:rPr>
+        <w:t>Nesse contexto surgiu a necessidade de haver uma organização de informação</w:t>
+      </w:r>
+      <w:r>
+        <w:rPr>
+          <w:rFonts w:asciiTheme="majorHAnsi" w:hAnsiTheme="majorHAnsi" w:cs="Garamond,Bold"/>
+          <w:bCs/>
+          <w:sz w:val="23"/>
+          <w:szCs w:val="23"/>
+        </w:rPr>
+        <w:t>, de maneira a proporcionar ferramentas melhoradas, quer de filtragens, quer de pesquisas.</w:t>
+      </w:r>
+    </w:p>
+    <w:p>
+      <w:pPr>
+        <w:ind w:firstLine="708"/>
+        <w:jc w:val="both"/>
+        <w:rPr>
+          <w:rFonts w:asciiTheme="majorHAnsi" w:hAnsiTheme="majorHAnsi" w:cs="Garamond,Bold"/>
+          <w:bCs/>
+          <w:sz w:val="23"/>
+          <w:szCs w:val="23"/>
+        </w:rPr>
+      </w:pPr>
+      <w:r>
+        <w:rPr>
+          <w:rFonts w:asciiTheme="majorHAnsi" w:hAnsiTheme="majorHAnsi" w:cs="Garamond,Bold"/>
+          <w:bCs/>
+          <w:sz w:val="23"/>
+          <w:szCs w:val="23"/>
+        </w:rPr>
+        <w:t>Cada notícia desportiva, é escrita numa certa língua, podendo ou não ser traduzida em várias línguas (geralmente acontece apenas nos jornais internacionais), também terá o seu autor de notícia, que geralmente é um jornalista associado ao jornal, embora haja também quem redija opiniões públicas e as mesmas aparecem no jornal. No caso da data, optou-se por colocar a data de emissão da notícia e não a data de escrita da notícia.</w:t>
+      </w:r>
+    </w:p>
+    <w:p>
+      <w:pPr>
+        <w:ind w:firstLine="708"/>
+        <w:jc w:val="both"/>
+        <w:rPr>
+          <w:rFonts w:asciiTheme="majorHAnsi" w:hAnsiTheme="majorHAnsi" w:cs="Garamond,Bold"/>
+          <w:bCs/>
+          <w:sz w:val="23"/>
+          <w:szCs w:val="23"/>
+        </w:rPr>
+      </w:pPr>
+      <w:r>
+        <w:rPr>
+          <w:rFonts w:asciiTheme="majorHAnsi" w:hAnsiTheme="majorHAnsi" w:cs="Garamond,Bold"/>
+          <w:bCs/>
+          <w:sz w:val="23"/>
+          <w:szCs w:val="23"/>
+        </w:rPr>
+        <w:lastRenderedPageBreak/>
+        <w:t>Relativamente ao conteúdo da notícia</w:t>
+      </w:r>
+      <w:proofErr w:type="gramStart"/>
+      <w:r>
+        <w:rPr>
+          <w:rFonts w:asciiTheme="majorHAnsi" w:hAnsiTheme="majorHAnsi" w:cs="Garamond,Bold"/>
+          <w:bCs/>
+          <w:sz w:val="23"/>
+          <w:szCs w:val="23"/>
+        </w:rPr>
+        <w:t>,</w:t>
+      </w:r>
+      <w:proofErr w:type="gramEnd"/>
+      <w:r>
+        <w:rPr>
+          <w:rFonts w:asciiTheme="majorHAnsi" w:hAnsiTheme="majorHAnsi" w:cs="Garamond,Bold"/>
+          <w:bCs/>
+          <w:sz w:val="23"/>
+          <w:szCs w:val="23"/>
+        </w:rPr>
+        <w:t xml:space="preserve"> pode-se dizer que cada noticia tem o seu clube, que por sua vez tem uma classificação associada no campeonato em que participa que é de um determinado desporto, tendo este clube uma sede num determinado pais. Ainda relativamente ao clube, pode-se dizer que geralmente um clube tem uma sigla associada, por exemplo, quando dizemos SLB, claramente nos referimos ao Sport Lisboa e Benfica, sediado em Portugal.</w:t>
+      </w:r>
+      <w:bookmarkStart w:id="0" w:name="_GoBack"/>
+      <w:bookmarkEnd w:id="0"/>
+    </w:p>
+    <w:p>
+      <w:pPr>
+        <w:ind w:firstLine="708"/>
+        <w:jc w:val="both"/>
+        <w:rPr>
+          <w:rFonts w:asciiTheme="majorHAnsi" w:hAnsiTheme="majorHAnsi" w:cs="Garamond,Bold"/>
+          <w:bCs/>
+          <w:sz w:val="23"/>
+          <w:szCs w:val="23"/>
+        </w:rPr>
+      </w:pPr>
+      <w:r>
+        <w:rPr>
+          <w:rFonts w:asciiTheme="majorHAnsi" w:hAnsiTheme="majorHAnsi" w:cs="Garamond,Bold"/>
+          <w:bCs/>
+          <w:sz w:val="23"/>
+          <w:szCs w:val="23"/>
+        </w:rPr>
+        <w:t xml:space="preserve">Para facilitar a pesquisa e para ser mais fácil relacionar uma notícia com a outra, optou-se por atribuir um identificador à </w:t>
+      </w:r>
+      <w:proofErr w:type="gramStart"/>
+      <w:r>
+        <w:rPr>
+          <w:rFonts w:asciiTheme="majorHAnsi" w:hAnsiTheme="majorHAnsi" w:cs="Garamond,Bold"/>
+          <w:bCs/>
+          <w:sz w:val="23"/>
+          <w:szCs w:val="23"/>
+        </w:rPr>
+        <w:t>noticia</w:t>
+      </w:r>
+      <w:proofErr w:type="gramEnd"/>
+      <w:r>
+        <w:rPr>
+          <w:rFonts w:asciiTheme="majorHAnsi" w:hAnsiTheme="majorHAnsi" w:cs="Garamond,Bold"/>
+          <w:bCs/>
+          <w:sz w:val="23"/>
+          <w:szCs w:val="23"/>
+        </w:rPr>
+        <w:t>.</w:t>
       </w:r>
     </w:p>
     <w:p>
@@ -1273,7 +1440,6 @@
           <w:sz w:val="23"/>
           <w:szCs w:val="23"/>
         </w:rPr>
-        <w:lastRenderedPageBreak/>
         <w:tab/>
         <w:t xml:space="preserve">O autor, possui 2 elementos, sendo eles o nome e </w:t>
       </w:r>
@@ -1317,17 +1483,15 @@
         </w:rPr>
         <w:t xml:space="preserve"> o email contém uma validação para verificar se o email introduzido é o </w:t>
       </w:r>
-      <w:proofErr w:type="spellStart"/>
-      <w:r>
-        <w:rPr>
-          <w:rFonts w:asciiTheme="majorHAnsi" w:hAnsiTheme="majorHAnsi" w:cs="Garamond,Bold"/>
-          <w:bCs/>
-          <w:sz w:val="23"/>
-          <w:szCs w:val="23"/>
-        </w:rPr>
-        <w:t>correcto</w:t>
-      </w:r>
-      <w:proofErr w:type="spellEnd"/>
+      <w:r>
+        <w:rPr>
+          <w:rFonts w:asciiTheme="majorHAnsi" w:hAnsiTheme="majorHAnsi" w:cs="Garamond,Bold"/>
+          <w:bCs/>
+          <w:sz w:val="23"/>
+          <w:szCs w:val="23"/>
+        </w:rPr>
+        <w:t>correto</w:t>
+      </w:r>
       <w:r>
         <w:rPr>
           <w:rFonts w:asciiTheme="majorHAnsi" w:hAnsiTheme="majorHAnsi" w:cs="Garamond,Bold"/>
@@ -1408,17 +1572,15 @@
         </w:rPr>
         <w:t xml:space="preserve">estes elementos possuem subelementos que especificam em que língua é que estão escritos, sendo apenas possível definir noticias nas línguas portuguesa, inglesa, francesa, italiana e espanhola. Para se adicionar uma nova língua, terá que se adicionar ao tipo de línguas, o elemento </w:t>
       </w:r>
-      <w:proofErr w:type="spellStart"/>
-      <w:r>
-        <w:rPr>
-          <w:rFonts w:asciiTheme="majorHAnsi" w:hAnsiTheme="majorHAnsi" w:cs="Garamond,Bold"/>
-          <w:bCs/>
-          <w:sz w:val="23"/>
-          <w:szCs w:val="23"/>
-        </w:rPr>
-        <w:t>respectivo</w:t>
-      </w:r>
-      <w:proofErr w:type="spellEnd"/>
+      <w:r>
+        <w:rPr>
+          <w:rFonts w:asciiTheme="majorHAnsi" w:hAnsiTheme="majorHAnsi" w:cs="Garamond,Bold"/>
+          <w:bCs/>
+          <w:sz w:val="23"/>
+          <w:szCs w:val="23"/>
+        </w:rPr>
+        <w:t>respetivo</w:t>
+      </w:r>
       <w:r>
         <w:rPr>
           <w:rFonts w:asciiTheme="majorHAnsi" w:hAnsiTheme="majorHAnsi" w:cs="Garamond,Bold"/>
@@ -1509,17 +1671,15 @@
         </w:rPr>
         <w:t xml:space="preserve"> (tamanho </w:t>
       </w:r>
-      <w:proofErr w:type="spellStart"/>
-      <w:r>
-        <w:rPr>
-          <w:rFonts w:asciiTheme="majorHAnsi" w:hAnsiTheme="majorHAnsi" w:cs="Garamond,Bold"/>
-          <w:bCs/>
-          <w:sz w:val="23"/>
-          <w:szCs w:val="23"/>
-        </w:rPr>
-        <w:t>respectivo</w:t>
-      </w:r>
-      <w:proofErr w:type="spellEnd"/>
+      <w:r>
+        <w:rPr>
+          <w:rFonts w:asciiTheme="majorHAnsi" w:hAnsiTheme="majorHAnsi" w:cs="Garamond,Bold"/>
+          <w:bCs/>
+          <w:sz w:val="23"/>
+          <w:szCs w:val="23"/>
+        </w:rPr>
+        <w:t>respetivo</w:t>
+      </w:r>
       <w:r>
         <w:rPr>
           <w:rFonts w:asciiTheme="majorHAnsi" w:hAnsiTheme="majorHAnsi" w:cs="Garamond,Bold"/>
@@ -1529,8 +1689,6 @@
         </w:rPr>
         <w:t xml:space="preserve"> da imagem). A diferença prende-se com o número de imagens a poderem ser colocadas, sendo que só poderá haver uma imagem principal e um </w:t>
       </w:r>
-      <w:bookmarkStart w:id="0" w:name="_GoBack"/>
-      <w:bookmarkEnd w:id="0"/>
       <w:r>
         <w:rPr>
           <w:rFonts w:asciiTheme="majorHAnsi" w:hAnsiTheme="majorHAnsi" w:cs="Garamond,Bold"/>
@@ -1647,6 +1805,7 @@
           <w:sz w:val="23"/>
           <w:szCs w:val="23"/>
         </w:rPr>
+        <w:lastRenderedPageBreak/>
         <w:tab/>
         <w:t>O elemento campeonato tem um atributo localização, em que deverá ser colocado o código do</w:t>
       </w:r>

</xml_diff>